<commit_message>
Fixed the TIM8 IRQ Problem
because TIM8 repetition counter has not been initialize, the RCR
register has random value. if RCR is zero it works, while RCR is not
zero it works incorrectly. now we initialize the RCR with zero, it
works.
</commit_message>
<xml_diff>
--- a/MainBoard/Doc/Questions.docx
+++ b/MainBoard/Doc/Questions.docx
@@ -255,13 +255,7 @@
         <w:rPr>
           <w:rFonts w:hint="eastAsia"/>
         </w:rPr>
-        <w:t>”</w:t>
-      </w:r>
-      <w:r>
-        <w:rPr>
-          <w:rFonts w:hint="eastAsia"/>
-        </w:rPr>
-        <w:t>窗口中设置</w:t>
+        <w:t>”窗口中设置</w:t>
       </w:r>
       <w:r>
         <w:rPr>
@@ -428,14 +422,167 @@
         <w:t>的中断都正常了。</w:t>
       </w:r>
     </w:p>
+    <w:p/>
+    <w:p>
+      <w:r>
+        <w:t>2</w:t>
+      </w:r>
+      <w:r>
+        <w:t>、</w:t>
+      </w:r>
+      <w:r>
+        <w:rPr>
+          <w:rFonts w:hint="eastAsia"/>
+        </w:rPr>
+        <w:t>现象</w:t>
+      </w:r>
+    </w:p>
+    <w:p>
+      <w:r>
+        <w:rPr>
+          <w:rFonts w:hint="eastAsia"/>
+        </w:rPr>
+        <w:t>TIM8</w:t>
+      </w:r>
+      <w:r>
+        <w:rPr>
+          <w:rFonts w:hint="eastAsia"/>
+        </w:rPr>
+        <w:t>的更新中断有时候不响应</w:t>
+      </w:r>
+    </w:p>
     <w:p>
       <w:pPr>
         <w:rPr>
           <w:rFonts w:hint="eastAsia"/>
         </w:rPr>
       </w:pPr>
+      <w:r>
+        <w:rPr>
+          <w:rFonts w:hint="eastAsia"/>
+        </w:rPr>
+        <w:t>解决办法：</w:t>
+      </w:r>
+    </w:p>
+    <w:p>
+      <w:r>
+        <w:rPr>
+          <w:rFonts w:hint="eastAsia"/>
+        </w:rPr>
+        <w:t>TIM1</w:t>
+      </w:r>
+      <w:r>
+        <w:rPr>
+          <w:rFonts w:hint="eastAsia"/>
+        </w:rPr>
+        <w:t>和</w:t>
+      </w:r>
+      <w:r>
+        <w:rPr>
+          <w:rFonts w:hint="eastAsia"/>
+        </w:rPr>
+        <w:t>TIM8</w:t>
+      </w:r>
+      <w:r>
+        <w:rPr>
+          <w:rFonts w:hint="eastAsia"/>
+        </w:rPr>
+        <w:t>的更新中断除了计数溢出，还有一个重复计数寄存器</w:t>
+      </w:r>
+      <w:r>
+        <w:rPr>
+          <w:rFonts w:hint="eastAsia"/>
+        </w:rPr>
+        <w:t>RCR</w:t>
+      </w:r>
+      <w:r>
+        <w:rPr>
+          <w:rFonts w:hint="eastAsia"/>
+        </w:rPr>
+        <w:t>，如果</w:t>
+      </w:r>
+      <w:r>
+        <w:rPr>
+          <w:rFonts w:hint="eastAsia"/>
+        </w:rPr>
+        <w:t>RCR</w:t>
+      </w:r>
+      <w:r>
+        <w:rPr>
+          <w:rFonts w:hint="eastAsia"/>
+        </w:rPr>
+        <w:t>不为</w:t>
+      </w:r>
+      <w:r>
+        <w:rPr>
+          <w:rFonts w:hint="eastAsia"/>
+        </w:rPr>
+        <w:t>0</w:t>
+      </w:r>
+      <w:r>
+        <w:rPr>
+          <w:rFonts w:hint="eastAsia"/>
+        </w:rPr>
+        <w:t>，则</w:t>
+      </w:r>
+      <w:r>
+        <w:rPr>
+          <w:rFonts w:hint="eastAsia"/>
+        </w:rPr>
+        <w:t>CNT</w:t>
+      </w:r>
+      <w:r>
+        <w:rPr>
+          <w:rFonts w:hint="eastAsia"/>
+        </w:rPr>
+        <w:t>每溢出</w:t>
+      </w:r>
+      <w:r>
+        <w:rPr>
+          <w:rFonts w:hint="eastAsia"/>
+        </w:rPr>
+        <w:t>RCR</w:t>
+      </w:r>
+      <w:r>
+        <w:rPr>
+          <w:rFonts w:hint="eastAsia"/>
+        </w:rPr>
+        <w:t>次才能产生中断。</w:t>
+      </w:r>
+    </w:p>
+    <w:p>
+      <w:r>
+        <w:rPr>
+          <w:rFonts w:hint="eastAsia"/>
+        </w:rPr>
+        <w:t>初始化时设置</w:t>
+      </w:r>
+    </w:p>
+    <w:p>
+      <w:pPr>
+        <w:rPr>
+          <w:rFonts w:hint="eastAsia"/>
+        </w:rPr>
+      </w:pPr>
+      <w:proofErr w:type="spellStart"/>
+      <w:r>
+        <w:t>TIM_TimeBaseStructure.TIM_RepetitionCounter</w:t>
+      </w:r>
+      <w:proofErr w:type="spellEnd"/>
+      <w:r>
+        <w:t xml:space="preserve"> = 0;</w:t>
+      </w:r>
+    </w:p>
+    <w:p>
       <w:bookmarkStart w:id="0" w:name="_GoBack"/>
       <w:bookmarkEnd w:id="0"/>
+    </w:p>
+    <w:p>
+      <w:pPr>
+        <w:rPr>
+          <w:rFonts w:hint="eastAsia"/>
+        </w:rPr>
+      </w:pPr>
     </w:p>
     <w:sectPr>
       <w:pgSz w:w="11906" w:h="16838"/>

</xml_diff>